<commit_message>
New branch for testing HSC.csv.yml using HSC_test_file.yml
</commit_message>
<xml_diff>
--- a/docassemble/LLAW33012021S1HSC1/data/templates/HSC_print_out.docx
+++ b/docassemble/LLAW33012021S1HSC1/data/templates/HSC_print_out.docx
@@ -118,12 +118,33 @@
           <w:sz w:val="24"/>
           <w:szCs w:val="24"/>
         </w:rPr>
-        <w:t xml:space="preserve"> a list of community services and groups that may be useful to you in your local area. </w:t>
-      </w:r>
-    </w:p>
-    <w:p>
-      <w:pPr>
-        <w:spacing w:after="0" w:line="240" w:lineRule="auto"/>
+        <w:t xml:space="preserve"> </w:t>
+      </w:r>
+      <w:r>
+        <w:rPr>
+          <w:rFonts w:ascii="Segoe UI" w:hAnsi="Segoe UI" w:cs="Segoe UI"/>
+          <w:i/>
+          <w:iCs/>
+          <w:color w:val="0070C0"/>
+          <w:sz w:val="24"/>
+          <w:szCs w:val="24"/>
+        </w:rPr>
+        <w:t xml:space="preserve">is </w:t>
+      </w:r>
+      <w:r>
+        <w:rPr>
+          <w:rFonts w:ascii="Segoe UI" w:hAnsi="Segoe UI" w:cs="Segoe UI"/>
+          <w:i/>
+          <w:iCs/>
+          <w:color w:val="0070C0"/>
+          <w:sz w:val="24"/>
+          <w:szCs w:val="24"/>
+        </w:rPr>
+        <w:t xml:space="preserve">a list of community services and groups that may be useful to you in your local area. </w:t>
+      </w:r>
+    </w:p>
+    <w:p>
+      <w:pPr>
         <w:textAlignment w:val="baseline"/>
         <w:rPr>
           <w:rFonts w:ascii="Segoe UI" w:hAnsi="Segoe UI" w:cs="Segoe UI"/>
@@ -135,14 +156,751 @@
     </w:p>
     <w:p>
       <w:pPr>
+        <w:spacing w:after="0" w:line="240" w:lineRule="auto"/>
         <w:textAlignment w:val="baseline"/>
         <w:rPr>
-          <w:rFonts w:ascii="Segoe UI" w:hAnsi="Segoe UI" w:cs="Segoe UI"/>
+          <w:rFonts w:ascii="Segoe UI" w:eastAsia="Times New Roman" w:hAnsi="Segoe UI" w:cs="Segoe UI"/>
+          <w:sz w:val="18"/>
+          <w:szCs w:val="18"/>
+          <w:lang w:eastAsia="en-AU"/>
+        </w:rPr>
+      </w:pPr>
+      <w:r>
+        <w:rPr>
+          <w:rFonts w:ascii="Segoe UI" w:eastAsia="Times New Roman" w:hAnsi="Segoe UI" w:cs="Segoe UI"/>
+          <w:sz w:val="23"/>
+          <w:szCs w:val="23"/>
+          <w:lang w:eastAsia="en-AU"/>
+        </w:rPr>
+        <w:t xml:space="preserve">{%p </w:t>
+      </w:r>
+      <w:r>
+        <w:rPr>
+          <w:rFonts w:ascii="Segoe UI" w:eastAsia="Times New Roman" w:hAnsi="Segoe UI" w:cs="Segoe UI"/>
+          <w:sz w:val="23"/>
+          <w:szCs w:val="23"/>
+          <w:lang w:eastAsia="en-AU"/>
+        </w:rPr>
+        <w:t>for key in HSCqualifying_services.keys()</w:t>
+      </w:r>
+      <w:r>
+        <w:rPr>
+          <w:rFonts w:ascii="Segoe UI" w:eastAsia="Times New Roman" w:hAnsi="Segoe UI" w:cs="Segoe UI"/>
+          <w:sz w:val="23"/>
+          <w:szCs w:val="23"/>
+          <w:lang w:eastAsia="en-AU"/>
+        </w:rPr>
+        <w:t> %} </w:t>
+      </w:r>
+    </w:p>
+    <w:p>
+      <w:pPr>
+        <w:spacing w:after="0" w:line="240" w:lineRule="auto"/>
+        <w:textAlignment w:val="baseline"/>
+        <w:rPr>
+          <w:rFonts w:ascii="Segoe UI" w:eastAsia="Times New Roman" w:hAnsi="Segoe UI" w:cs="Segoe UI"/>
+          <w:b/>
+          <w:bCs/>
+          <w:sz w:val="23"/>
+          <w:szCs w:val="23"/>
+          <w:lang w:eastAsia="en-AU"/>
+        </w:rPr>
+      </w:pPr>
+      <w:r>
+        <w:rPr>
+          <w:rFonts w:ascii="Segoe UI" w:eastAsia="Times New Roman" w:hAnsi="Segoe UI" w:cs="Segoe UI"/>
+          <w:b/>
+          <w:bCs/>
+          <w:sz w:val="23"/>
+          <w:szCs w:val="23"/>
+          <w:lang w:eastAsia="en-AU"/>
+        </w:rPr>
+        <w:t>{{ key }}</w:t>
+      </w:r>
+      <w:r>
+        <w:rPr>
+          <w:rFonts w:ascii="Segoe UI" w:eastAsia="Times New Roman" w:hAnsi="Segoe UI" w:cs="Segoe UI"/>
+          <w:b/>
+          <w:bCs/>
+          <w:sz w:val="23"/>
+          <w:szCs w:val="23"/>
+          <w:lang w:eastAsia="en-AU"/>
+        </w:rPr>
+        <w:t>s:</w:t>
+      </w:r>
+    </w:p>
+    <w:p>
+      <w:pPr>
+        <w:spacing w:after="0" w:line="240" w:lineRule="auto"/>
+        <w:textAlignment w:val="baseline"/>
+        <w:rPr>
+          <w:rFonts w:ascii="Segoe UI" w:eastAsia="Times New Roman" w:hAnsi="Segoe UI" w:cs="Segoe UI"/>
+          <w:b/>
+          <w:bCs/>
+          <w:sz w:val="23"/>
+          <w:szCs w:val="23"/>
+          <w:lang w:eastAsia="en-AU"/>
+        </w:rPr>
+      </w:pPr>
+    </w:p>
+    <w:tbl>
+      <w:tblPr>
+        <w:tblStyle w:val="TableGrid"/>
+        <w:tblW w:w="0" w:type="auto"/>
+        <w:tblLook w:val="04A0" w:firstRow="1" w:lastRow="0" w:firstColumn="1" w:lastColumn="0" w:noHBand="0" w:noVBand="1"/>
+      </w:tblPr>
+      <w:tblGrid>
+        <w:gridCol w:w="4621"/>
+        <w:gridCol w:w="4621"/>
+      </w:tblGrid>
+      <w:tr>
+        <w:tc>
+          <w:tcPr>
+            <w:tcW w:w="4621" w:type="dxa"/>
+          </w:tcPr>
+          <w:p>
+            <w:pPr>
+              <w:spacing w:after="0" w:line="240" w:lineRule="auto"/>
+              <w:textAlignment w:val="baseline"/>
+              <w:rPr>
+                <w:rFonts w:ascii="Segoe UI" w:eastAsia="Times New Roman" w:hAnsi="Segoe UI" w:cs="Segoe UI"/>
+                <w:b/>
+                <w:bCs/>
+                <w:sz w:val="23"/>
+                <w:szCs w:val="23"/>
+                <w:lang w:eastAsia="en-AU"/>
+              </w:rPr>
+            </w:pPr>
+            <w:r>
+              <w:rPr>
+                <w:rFonts w:ascii="Segoe UI" w:eastAsia="Times New Roman" w:hAnsi="Segoe UI" w:cs="Segoe UI"/>
+                <w:b/>
+                <w:bCs/>
+                <w:sz w:val="23"/>
+                <w:szCs w:val="23"/>
+                <w:lang w:eastAsia="en-AU"/>
+              </w:rPr>
+              <w:t xml:space="preserve">Service </w:t>
+            </w:r>
+            <w:r>
+              <w:rPr>
+                <w:rFonts w:ascii="Segoe UI" w:eastAsia="Times New Roman" w:hAnsi="Segoe UI" w:cs="Segoe UI"/>
+                <w:b/>
+                <w:bCs/>
+                <w:sz w:val="23"/>
+                <w:szCs w:val="23"/>
+                <w:lang w:eastAsia="en-AU"/>
+              </w:rPr>
+              <w:t>Name</w:t>
+            </w:r>
+          </w:p>
+        </w:tc>
+        <w:tc>
+          <w:tcPr>
+            <w:tcW w:w="4621" w:type="dxa"/>
+          </w:tcPr>
+          <w:p>
+            <w:pPr>
+              <w:spacing w:after="0" w:line="240" w:lineRule="auto"/>
+              <w:textAlignment w:val="baseline"/>
+              <w:rPr>
+                <w:rFonts w:ascii="Segoe UI" w:eastAsia="Times New Roman" w:hAnsi="Segoe UI" w:cs="Segoe UI"/>
+                <w:b/>
+                <w:bCs/>
+                <w:sz w:val="23"/>
+                <w:szCs w:val="23"/>
+                <w:lang w:eastAsia="en-AU"/>
+              </w:rPr>
+            </w:pPr>
+            <w:r>
+              <w:rPr>
+                <w:rFonts w:ascii="Segoe UI" w:eastAsia="Times New Roman" w:hAnsi="Segoe UI" w:cs="Segoe UI"/>
+                <w:b/>
+                <w:bCs/>
+                <w:sz w:val="23"/>
+                <w:szCs w:val="23"/>
+                <w:lang w:eastAsia="en-AU"/>
+              </w:rPr>
+              <w:t>Service Details</w:t>
+            </w:r>
+          </w:p>
+        </w:tc>
+      </w:tr>
+      <w:tr>
+        <w:tc>
+          <w:tcPr>
+            <w:tcW w:w="9242" w:type="dxa"/>
+            <w:gridSpan w:val="2"/>
+          </w:tcPr>
+          <w:p>
+            <w:pPr>
+              <w:spacing w:after="0" w:line="240" w:lineRule="auto"/>
+              <w:textAlignment w:val="baseline"/>
+              <w:rPr>
+                <w:rFonts w:ascii="Segoe UI" w:eastAsia="Times New Roman" w:hAnsi="Segoe UI" w:cs="Segoe UI"/>
+                <w:sz w:val="23"/>
+                <w:szCs w:val="23"/>
+                <w:lang w:eastAsia="en-AU"/>
+              </w:rPr>
+            </w:pPr>
+            <w:r>
+              <w:rPr>
+                <w:rFonts w:ascii="Segoe UI" w:eastAsia="Times New Roman" w:hAnsi="Segoe UI" w:cs="Segoe UI"/>
+                <w:sz w:val="23"/>
+                <w:szCs w:val="23"/>
+                <w:lang w:eastAsia="en-AU"/>
+              </w:rPr>
+              <w:t>{%tr for service in HSCqualifying_services.</w:t>
+            </w:r>
+            <w:r>
+              <w:rPr>
+                <w:rFonts w:ascii="Segoe UI" w:eastAsia="Times New Roman" w:hAnsi="Segoe UI" w:cs="Segoe UI"/>
+                <w:sz w:val="23"/>
+                <w:szCs w:val="23"/>
+                <w:lang w:eastAsia="en-AU"/>
+              </w:rPr>
+              <w:t>get(key)</w:t>
+            </w:r>
+            <w:r>
+              <w:rPr>
+                <w:rFonts w:ascii="Segoe UI" w:eastAsia="Times New Roman" w:hAnsi="Segoe UI" w:cs="Segoe UI"/>
+                <w:sz w:val="23"/>
+                <w:szCs w:val="23"/>
+                <w:lang w:eastAsia="en-AU"/>
+              </w:rPr>
+              <w:t xml:space="preserve"> %}</w:t>
+            </w:r>
+          </w:p>
+        </w:tc>
+      </w:tr>
+      <w:tr>
+        <w:tc>
+          <w:tcPr>
+            <w:tcW w:w="4621" w:type="dxa"/>
+          </w:tcPr>
+          <w:p>
+            <w:pPr>
+              <w:spacing w:after="0" w:line="240" w:lineRule="auto"/>
+              <w:textAlignment w:val="baseline"/>
+              <w:rPr>
+                <w:rFonts w:ascii="Segoe UI" w:eastAsia="Times New Roman" w:hAnsi="Segoe UI" w:cs="Segoe UI"/>
+                <w:sz w:val="23"/>
+                <w:szCs w:val="23"/>
+                <w:lang w:eastAsia="en-AU"/>
+              </w:rPr>
+            </w:pPr>
+            <w:r>
+              <w:rPr>
+                <w:rFonts w:ascii="Segoe UI" w:eastAsia="Times New Roman" w:hAnsi="Segoe UI" w:cs="Segoe UI"/>
+                <w:sz w:val="23"/>
+                <w:szCs w:val="23"/>
+                <w:lang w:eastAsia="en-AU"/>
+              </w:rPr>
+              <w:t>{{ service</w:t>
+            </w:r>
+            <w:r>
+              <w:rPr>
+                <w:rFonts w:ascii="Segoe UI" w:eastAsia="Times New Roman" w:hAnsi="Segoe UI" w:cs="Segoe UI"/>
+                <w:sz w:val="23"/>
+                <w:szCs w:val="23"/>
+                <w:lang w:eastAsia="en-AU"/>
+              </w:rPr>
+              <w:t>[‘Service Name’]</w:t>
+            </w:r>
+            <w:r>
+              <w:rPr>
+                <w:rFonts w:ascii="Segoe UI" w:eastAsia="Times New Roman" w:hAnsi="Segoe UI" w:cs="Segoe UI"/>
+                <w:sz w:val="23"/>
+                <w:szCs w:val="23"/>
+                <w:lang w:eastAsia="en-AU"/>
+              </w:rPr>
+              <w:t xml:space="preserve"> }}</w:t>
+            </w:r>
+          </w:p>
+        </w:tc>
+        <w:tc>
+          <w:tcPr>
+            <w:tcW w:w="4621" w:type="dxa"/>
+          </w:tcPr>
+          <w:p>
+            <w:pPr>
+              <w:spacing w:after="0" w:line="240" w:lineRule="auto"/>
+              <w:textAlignment w:val="baseline"/>
+              <w:rPr>
+                <w:rFonts w:ascii="Segoe UI" w:eastAsia="Times New Roman" w:hAnsi="Segoe UI" w:cs="Segoe UI"/>
+                <w:sz w:val="23"/>
+                <w:szCs w:val="23"/>
+                <w:lang w:eastAsia="en-AU"/>
+              </w:rPr>
+            </w:pPr>
+          </w:p>
+        </w:tc>
+      </w:tr>
+      <w:tr>
+        <w:tc>
+          <w:tcPr>
+            <w:tcW w:w="4621" w:type="dxa"/>
+          </w:tcPr>
+          <w:p>
+            <w:pPr>
+              <w:spacing w:after="0" w:line="240" w:lineRule="auto"/>
+              <w:textAlignment w:val="baseline"/>
+              <w:rPr>
+                <w:rFonts w:ascii="Segoe UI" w:eastAsia="Times New Roman" w:hAnsi="Segoe UI" w:cs="Segoe UI"/>
+                <w:sz w:val="23"/>
+                <w:szCs w:val="23"/>
+                <w:lang w:eastAsia="en-AU"/>
+              </w:rPr>
+            </w:pPr>
+            <w:r>
+              <w:rPr>
+                <w:rFonts w:ascii="Segoe UI" w:eastAsia="Times New Roman" w:hAnsi="Segoe UI" w:cs="Segoe UI"/>
+                <w:sz w:val="23"/>
+                <w:szCs w:val="23"/>
+                <w:lang w:eastAsia="en-AU"/>
+              </w:rPr>
+              <w:t>{%tr endfor %}</w:t>
+            </w:r>
+          </w:p>
+        </w:tc>
+        <w:tc>
+          <w:tcPr>
+            <w:tcW w:w="4621" w:type="dxa"/>
+          </w:tcPr>
+          <w:p>
+            <w:pPr>
+              <w:spacing w:after="0" w:line="240" w:lineRule="auto"/>
+              <w:textAlignment w:val="baseline"/>
+              <w:rPr>
+                <w:rFonts w:ascii="Segoe UI" w:eastAsia="Times New Roman" w:hAnsi="Segoe UI" w:cs="Segoe UI"/>
+                <w:sz w:val="23"/>
+                <w:szCs w:val="23"/>
+                <w:lang w:eastAsia="en-AU"/>
+              </w:rPr>
+            </w:pPr>
+          </w:p>
+        </w:tc>
+      </w:tr>
+    </w:tbl>
+    <w:p>
+      <w:pPr>
+        <w:spacing w:after="0" w:line="240" w:lineRule="auto"/>
+        <w:textAlignment w:val="baseline"/>
+        <w:rPr>
+          <w:rFonts w:ascii="Segoe UI" w:eastAsia="Times New Roman" w:hAnsi="Segoe UI" w:cs="Segoe UI"/>
+          <w:b/>
+          <w:bCs/>
+          <w:sz w:val="23"/>
+          <w:szCs w:val="23"/>
+          <w:lang w:eastAsia="en-AU"/>
+        </w:rPr>
+      </w:pPr>
+    </w:p>
+    <w:p>
+      <w:pPr>
+        <w:spacing w:after="0" w:line="240" w:lineRule="auto"/>
+        <w:textAlignment w:val="baseline"/>
+        <w:rPr>
+          <w:rFonts w:ascii="Segoe UI" w:eastAsia="Times New Roman" w:hAnsi="Segoe UI" w:cs="Segoe UI"/>
+          <w:sz w:val="18"/>
+          <w:szCs w:val="18"/>
+          <w:lang w:eastAsia="en-AU"/>
+        </w:rPr>
+      </w:pPr>
+    </w:p>
+    <w:p>
+      <w:pPr>
+        <w:spacing w:after="0" w:line="240" w:lineRule="auto"/>
+        <w:textAlignment w:val="baseline"/>
+        <w:rPr>
+          <w:rFonts w:ascii="Segoe UI" w:eastAsia="Times New Roman" w:hAnsi="Segoe UI" w:cs="Segoe UI"/>
+          <w:sz w:val="18"/>
+          <w:szCs w:val="18"/>
+          <w:lang w:eastAsia="en-AU"/>
+        </w:rPr>
+      </w:pPr>
+      <w:r>
+        <w:rPr>
+          <w:rFonts w:ascii="Segoe UI" w:eastAsia="Times New Roman" w:hAnsi="Segoe UI" w:cs="Segoe UI"/>
           <w:color w:val="444340"/>
           <w:sz w:val="24"/>
           <w:szCs w:val="24"/>
-        </w:rPr>
-      </w:pPr>
+          <w:lang w:eastAsia="en-AU"/>
+        </w:rPr>
+        <w:t>{%p end</w:t>
+      </w:r>
+      <w:r>
+        <w:rPr>
+          <w:rFonts w:ascii="Segoe UI" w:eastAsia="Times New Roman" w:hAnsi="Segoe UI" w:cs="Segoe UI"/>
+          <w:color w:val="444340"/>
+          <w:sz w:val="24"/>
+          <w:szCs w:val="24"/>
+          <w:lang w:eastAsia="en-AU"/>
+        </w:rPr>
+        <w:t>for</w:t>
+      </w:r>
+      <w:r>
+        <w:rPr>
+          <w:rFonts w:ascii="Segoe UI" w:eastAsia="Times New Roman" w:hAnsi="Segoe UI" w:cs="Segoe UI"/>
+          <w:color w:val="444340"/>
+          <w:sz w:val="24"/>
+          <w:szCs w:val="24"/>
+          <w:lang w:eastAsia="en-AU"/>
+        </w:rPr>
+        <w:t xml:space="preserve"> %} </w:t>
+      </w:r>
+    </w:p>
+    <w:p>
+      <w:pPr>
+        <w:textAlignment w:val="baseline"/>
+        <w:rPr>
+          <w:rFonts w:ascii="Segoe UI" w:hAnsi="Segoe UI" w:cs="Segoe UI"/>
+          <w:color w:val="444340"/>
+          <w:sz w:val="24"/>
+          <w:szCs w:val="24"/>
+        </w:rPr>
+      </w:pPr>
+    </w:p>
+    <w:p>
+      <w:pPr>
+        <w:textAlignment w:val="baseline"/>
+        <w:rPr>
+          <w:rFonts w:ascii="Segoe UI" w:hAnsi="Segoe UI" w:cs="Segoe UI"/>
+          <w:color w:val="444340"/>
+          <w:sz w:val="24"/>
+          <w:szCs w:val="24"/>
+        </w:rPr>
+      </w:pPr>
+    </w:p>
+    <w:p>
+      <w:pPr>
+        <w:textAlignment w:val="baseline"/>
+        <w:rPr>
+          <w:rFonts w:ascii="Segoe UI" w:hAnsi="Segoe UI" w:cs="Segoe UI"/>
+          <w:color w:val="444340"/>
+          <w:sz w:val="24"/>
+          <w:szCs w:val="24"/>
+        </w:rPr>
+      </w:pPr>
+      <w:r>
+        <w:rPr>
+          <w:rFonts w:ascii="Segoe UI" w:hAnsi="Segoe UI" w:cs="Segoe UI"/>
+          <w:color w:val="444340"/>
+          <w:sz w:val="24"/>
+          <w:szCs w:val="24"/>
+        </w:rPr>
+        <w:t>{%p if selected_services_key.any_true() %}</w:t>
+      </w:r>
+    </w:p>
+    <w:p>
+      <w:pPr>
+        <w:spacing w:after="0" w:line="240" w:lineRule="auto"/>
+        <w:textAlignment w:val="baseline"/>
+        <w:rPr>
+          <w:rFonts w:ascii="Segoe UI" w:eastAsia="Times New Roman" w:hAnsi="Segoe UI" w:cs="Segoe UI"/>
+          <w:b/>
+          <w:bCs/>
+          <w:sz w:val="23"/>
+          <w:szCs w:val="23"/>
+          <w:lang w:eastAsia="en-AU"/>
+        </w:rPr>
+      </w:pPr>
+      <w:r>
+        <w:rPr>
+          <w:rFonts w:ascii="Segoe UI" w:eastAsia="Times New Roman" w:hAnsi="Segoe UI" w:cs="Segoe UI"/>
+          <w:b/>
+          <w:bCs/>
+          <w:sz w:val="23"/>
+          <w:szCs w:val="23"/>
+          <w:lang w:eastAsia="en-AU"/>
+        </w:rPr>
+        <w:t>Key Service</w:t>
+      </w:r>
+      <w:r>
+        <w:rPr>
+          <w:rFonts w:ascii="Segoe UI" w:eastAsia="Times New Roman" w:hAnsi="Segoe UI" w:cs="Segoe UI"/>
+          <w:b/>
+          <w:bCs/>
+          <w:sz w:val="23"/>
+          <w:szCs w:val="23"/>
+          <w:lang w:eastAsia="en-AU"/>
+        </w:rPr>
+        <w:t>s:</w:t>
+      </w:r>
+    </w:p>
+    <w:p>
+      <w:pPr>
+        <w:spacing w:after="0" w:line="240" w:lineRule="auto"/>
+        <w:textAlignment w:val="baseline"/>
+        <w:rPr>
+          <w:rFonts w:ascii="Segoe UI" w:eastAsia="Times New Roman" w:hAnsi="Segoe UI" w:cs="Segoe UI"/>
+          <w:b/>
+          <w:bCs/>
+          <w:sz w:val="23"/>
+          <w:szCs w:val="23"/>
+          <w:lang w:eastAsia="en-AU"/>
+        </w:rPr>
+      </w:pPr>
+    </w:p>
+    <w:tbl>
+      <w:tblPr>
+        <w:tblStyle w:val="TableGrid"/>
+        <w:tblW w:w="0" w:type="auto"/>
+        <w:tblLook w:val="04A0" w:firstRow="1" w:lastRow="0" w:firstColumn="1" w:lastColumn="0" w:noHBand="0" w:noVBand="1"/>
+      </w:tblPr>
+      <w:tblGrid>
+        <w:gridCol w:w="4621"/>
+        <w:gridCol w:w="4621"/>
+      </w:tblGrid>
+      <w:tr>
+        <w:tc>
+          <w:tcPr>
+            <w:tcW w:w="4621" w:type="dxa"/>
+          </w:tcPr>
+          <w:p>
+            <w:pPr>
+              <w:spacing w:after="0" w:line="240" w:lineRule="auto"/>
+              <w:textAlignment w:val="baseline"/>
+              <w:rPr>
+                <w:rFonts w:ascii="Segoe UI" w:eastAsia="Times New Roman" w:hAnsi="Segoe UI" w:cs="Segoe UI"/>
+                <w:b/>
+                <w:bCs/>
+                <w:sz w:val="23"/>
+                <w:szCs w:val="23"/>
+                <w:lang w:eastAsia="en-AU"/>
+              </w:rPr>
+            </w:pPr>
+            <w:r>
+              <w:rPr>
+                <w:rFonts w:ascii="Segoe UI" w:eastAsia="Times New Roman" w:hAnsi="Segoe UI" w:cs="Segoe UI"/>
+                <w:b/>
+                <w:bCs/>
+                <w:sz w:val="23"/>
+                <w:szCs w:val="23"/>
+                <w:lang w:eastAsia="en-AU"/>
+              </w:rPr>
+              <w:t>Service Name</w:t>
+            </w:r>
+          </w:p>
+        </w:tc>
+        <w:tc>
+          <w:tcPr>
+            <w:tcW w:w="4621" w:type="dxa"/>
+          </w:tcPr>
+          <w:p>
+            <w:pPr>
+              <w:spacing w:after="0" w:line="240" w:lineRule="auto"/>
+              <w:textAlignment w:val="baseline"/>
+              <w:rPr>
+                <w:rFonts w:ascii="Segoe UI" w:eastAsia="Times New Roman" w:hAnsi="Segoe UI" w:cs="Segoe UI"/>
+                <w:b/>
+                <w:bCs/>
+                <w:sz w:val="23"/>
+                <w:szCs w:val="23"/>
+                <w:lang w:eastAsia="en-AU"/>
+              </w:rPr>
+            </w:pPr>
+            <w:r>
+              <w:rPr>
+                <w:rFonts w:ascii="Segoe UI" w:eastAsia="Times New Roman" w:hAnsi="Segoe UI" w:cs="Segoe UI"/>
+                <w:b/>
+                <w:bCs/>
+                <w:sz w:val="23"/>
+                <w:szCs w:val="23"/>
+                <w:lang w:eastAsia="en-AU"/>
+              </w:rPr>
+              <w:t>Service Details</w:t>
+            </w:r>
+          </w:p>
+        </w:tc>
+      </w:tr>
+      <w:tr>
+        <w:tc>
+          <w:tcPr>
+            <w:tcW w:w="9242" w:type="dxa"/>
+            <w:gridSpan w:val="2"/>
+          </w:tcPr>
+          <w:p>
+            <w:pPr>
+              <w:spacing w:after="0" w:line="240" w:lineRule="auto"/>
+              <w:textAlignment w:val="baseline"/>
+              <w:rPr>
+                <w:rFonts w:ascii="Segoe UI" w:eastAsia="Times New Roman" w:hAnsi="Segoe UI" w:cs="Segoe UI"/>
+                <w:sz w:val="23"/>
+                <w:szCs w:val="23"/>
+                <w:lang w:eastAsia="en-AU"/>
+              </w:rPr>
+            </w:pPr>
+            <w:r>
+              <w:rPr>
+                <w:rFonts w:ascii="Segoe UI" w:eastAsia="Times New Roman" w:hAnsi="Segoe UI" w:cs="Segoe UI"/>
+                <w:sz w:val="23"/>
+                <w:szCs w:val="23"/>
+                <w:lang w:eastAsia="en-AU"/>
+              </w:rPr>
+              <w:t xml:space="preserve">{%tr for service in </w:t>
+            </w:r>
+            <w:r>
+              <w:rPr>
+                <w:rFonts w:ascii="Segoe UI" w:eastAsia="Times New Roman" w:hAnsi="Segoe UI" w:cs="Segoe UI"/>
+                <w:sz w:val="23"/>
+                <w:szCs w:val="23"/>
+                <w:lang w:eastAsia="en-AU"/>
+              </w:rPr>
+              <w:t>selected_services_key.true_values()</w:t>
+            </w:r>
+            <w:r>
+              <w:rPr>
+                <w:rFonts w:ascii="Segoe UI" w:eastAsia="Times New Roman" w:hAnsi="Segoe UI" w:cs="Segoe UI"/>
+                <w:sz w:val="23"/>
+                <w:szCs w:val="23"/>
+                <w:lang w:eastAsia="en-AU"/>
+              </w:rPr>
+              <w:t xml:space="preserve"> %}</w:t>
+            </w:r>
+          </w:p>
+        </w:tc>
+      </w:tr>
+      <w:tr>
+        <w:tc>
+          <w:tcPr>
+            <w:tcW w:w="4621" w:type="dxa"/>
+          </w:tcPr>
+          <w:p>
+            <w:pPr>
+              <w:spacing w:after="0" w:line="240" w:lineRule="auto"/>
+              <w:textAlignment w:val="baseline"/>
+              <w:rPr>
+                <w:rFonts w:ascii="Segoe UI" w:eastAsia="Times New Roman" w:hAnsi="Segoe UI" w:cs="Segoe UI"/>
+                <w:sz w:val="23"/>
+                <w:szCs w:val="23"/>
+                <w:lang w:eastAsia="en-AU"/>
+              </w:rPr>
+            </w:pPr>
+            <w:r>
+              <w:rPr>
+                <w:rFonts w:ascii="Segoe UI" w:eastAsia="Times New Roman" w:hAnsi="Segoe UI" w:cs="Segoe UI"/>
+                <w:sz w:val="23"/>
+                <w:szCs w:val="23"/>
+                <w:lang w:eastAsia="en-AU"/>
+              </w:rPr>
+              <w:t>{{ service</w:t>
+            </w:r>
+            <w:r>
+              <w:rPr>
+                <w:rFonts w:ascii="Segoe UI" w:eastAsia="Times New Roman" w:hAnsi="Segoe UI" w:cs="Segoe UI"/>
+                <w:sz w:val="23"/>
+                <w:szCs w:val="23"/>
+                <w:lang w:eastAsia="en-AU"/>
+              </w:rPr>
+              <w:t>[‘Service Name’]</w:t>
+            </w:r>
+            <w:r>
+              <w:rPr>
+                <w:rFonts w:ascii="Segoe UI" w:eastAsia="Times New Roman" w:hAnsi="Segoe UI" w:cs="Segoe UI"/>
+                <w:sz w:val="23"/>
+                <w:szCs w:val="23"/>
+                <w:lang w:eastAsia="en-AU"/>
+              </w:rPr>
+              <w:t xml:space="preserve"> }}</w:t>
+            </w:r>
+          </w:p>
+        </w:tc>
+        <w:tc>
+          <w:tcPr>
+            <w:tcW w:w="4621" w:type="dxa"/>
+          </w:tcPr>
+          <w:p>
+            <w:pPr>
+              <w:spacing w:after="0" w:line="240" w:lineRule="auto"/>
+              <w:textAlignment w:val="baseline"/>
+              <w:rPr>
+                <w:rFonts w:ascii="Segoe UI" w:eastAsia="Times New Roman" w:hAnsi="Segoe UI" w:cs="Segoe UI"/>
+                <w:sz w:val="23"/>
+                <w:szCs w:val="23"/>
+                <w:lang w:eastAsia="en-AU"/>
+              </w:rPr>
+            </w:pPr>
+          </w:p>
+        </w:tc>
+      </w:tr>
+      <w:tr>
+        <w:tc>
+          <w:tcPr>
+            <w:tcW w:w="4621" w:type="dxa"/>
+          </w:tcPr>
+          <w:p>
+            <w:pPr>
+              <w:spacing w:after="0" w:line="240" w:lineRule="auto"/>
+              <w:textAlignment w:val="baseline"/>
+              <w:rPr>
+                <w:rFonts w:ascii="Segoe UI" w:eastAsia="Times New Roman" w:hAnsi="Segoe UI" w:cs="Segoe UI"/>
+                <w:sz w:val="23"/>
+                <w:szCs w:val="23"/>
+                <w:lang w:eastAsia="en-AU"/>
+              </w:rPr>
+            </w:pPr>
+            <w:r>
+              <w:rPr>
+                <w:rFonts w:ascii="Segoe UI" w:eastAsia="Times New Roman" w:hAnsi="Segoe UI" w:cs="Segoe UI"/>
+                <w:sz w:val="23"/>
+                <w:szCs w:val="23"/>
+                <w:lang w:eastAsia="en-AU"/>
+              </w:rPr>
+              <w:t>{%tr endfor %}</w:t>
+            </w:r>
+          </w:p>
+        </w:tc>
+        <w:tc>
+          <w:tcPr>
+            <w:tcW w:w="4621" w:type="dxa"/>
+          </w:tcPr>
+          <w:p>
+            <w:pPr>
+              <w:spacing w:after="0" w:line="240" w:lineRule="auto"/>
+              <w:textAlignment w:val="baseline"/>
+              <w:rPr>
+                <w:rFonts w:ascii="Segoe UI" w:eastAsia="Times New Roman" w:hAnsi="Segoe UI" w:cs="Segoe UI"/>
+                <w:sz w:val="23"/>
+                <w:szCs w:val="23"/>
+                <w:lang w:eastAsia="en-AU"/>
+              </w:rPr>
+            </w:pPr>
+          </w:p>
+        </w:tc>
+      </w:tr>
+    </w:tbl>
+    <w:p>
+      <w:pPr>
+        <w:spacing w:after="0" w:line="240" w:lineRule="auto"/>
+        <w:textAlignment w:val="baseline"/>
+        <w:rPr>
+          <w:rFonts w:ascii="Segoe UI" w:eastAsia="Times New Roman" w:hAnsi="Segoe UI" w:cs="Segoe UI"/>
+          <w:sz w:val="18"/>
+          <w:szCs w:val="18"/>
+          <w:lang w:eastAsia="en-AU"/>
+        </w:rPr>
+      </w:pPr>
+    </w:p>
+    <w:p>
+      <w:pPr>
+        <w:textAlignment w:val="baseline"/>
+        <w:rPr>
+          <w:rFonts w:ascii="Segoe UI" w:hAnsi="Segoe UI" w:cs="Segoe UI"/>
+          <w:color w:val="444340"/>
+          <w:sz w:val="24"/>
+          <w:szCs w:val="24"/>
+        </w:rPr>
+      </w:pPr>
+      <w:r>
+        <w:rPr>
+          <w:rFonts w:ascii="Segoe UI" w:hAnsi="Segoe UI" w:cs="Segoe UI"/>
+          <w:color w:val="444340"/>
+          <w:sz w:val="24"/>
+          <w:szCs w:val="24"/>
+        </w:rPr>
+        <w:t>{%p endif %}</w:t>
+      </w:r>
     </w:p>
     <w:p>
       <w:pPr>
@@ -273,49 +1031,8 @@
         <w:rPr>
           <w:rFonts w:ascii="Segoe UI" w:hAnsi="Segoe UI" w:cs="Segoe UI"/>
         </w:rPr>
-        <w:t xml:space="preserve">Application run </w:t>
-      </w:r>
-      <w:proofErr w:type="gramStart"/>
-      <w:r>
-        <w:rPr>
-          <w:rFonts w:ascii="Segoe UI" w:hAnsi="Segoe UI" w:cs="Segoe UI"/>
-        </w:rPr>
-        <w:t>date:{</w:t>
-      </w:r>
-      <w:proofErr w:type="gramEnd"/>
-      <w:r>
-        <w:rPr>
-          <w:rFonts w:ascii="Segoe UI" w:hAnsi="Segoe UI" w:cs="Segoe UI"/>
-        </w:rPr>
-        <w:t xml:space="preserve">{ </w:t>
-      </w:r>
-      <w:proofErr w:type="spellStart"/>
-      <w:r>
-        <w:rPr>
-          <w:rFonts w:ascii="Segoe UI" w:hAnsi="Segoe UI" w:cs="Segoe UI"/>
-        </w:rPr>
-        <w:t>format_date</w:t>
-      </w:r>
-      <w:proofErr w:type="spellEnd"/>
-      <w:r>
-        <w:rPr>
-          <w:rFonts w:ascii="Segoe UI" w:hAnsi="Segoe UI" w:cs="Segoe UI"/>
-        </w:rPr>
-        <w:t xml:space="preserve">(today(), format=’d MMM </w:t>
-      </w:r>
-      <w:proofErr w:type="spellStart"/>
-      <w:r>
-        <w:rPr>
-          <w:rFonts w:ascii="Segoe UI" w:hAnsi="Segoe UI" w:cs="Segoe UI"/>
-        </w:rPr>
-        <w:t>yyyy</w:t>
-      </w:r>
-      <w:proofErr w:type="spellEnd"/>
-      <w:r>
-        <w:rPr>
-          <w:rFonts w:ascii="Segoe UI" w:hAnsi="Segoe UI" w:cs="Segoe UI"/>
-        </w:rPr>
-        <w:t>’) }}</w:t>
+        <w:lastRenderedPageBreak/>
+        <w:t>Application run date:{{ format_date(today(), format=’d MMM yyyy’) }}</w:t>
       </w:r>
     </w:p>
     <w:sectPr>
@@ -1368,21 +2085,6 @@
 </file>
 
 <file path=customXml/item1.xml><?xml version="1.0" encoding="utf-8"?>
-<?mso-contentType ?>
-<FormTemplates xmlns="http://schemas.microsoft.com/sharepoint/v3/contenttype/forms">
-  <Display>DocumentLibraryForm</Display>
-  <Edit>DocumentLibraryForm</Edit>
-  <New>DocumentLibraryForm</New>
-</FormTemplates>
-</file>
-
-<file path=customXml/item2.xml><?xml version="1.0" encoding="utf-8"?>
-<p:properties xmlns:p="http://schemas.microsoft.com/office/2006/metadata/properties" xmlns:xsi="http://www.w3.org/2001/XMLSchema-instance" xmlns:pc="http://schemas.microsoft.com/office/infopath/2007/PartnerControls">
-  <documentManagement/>
-</p:properties>
-</file>
-
-<file path=customXml/item3.xml><?xml version="1.0" encoding="utf-8"?>
 <ct:contentTypeSchema xmlns:ct="http://schemas.microsoft.com/office/2006/metadata/contentType" xmlns:ma="http://schemas.microsoft.com/office/2006/metadata/properties/metaAttributes" ct:_="" ma:_="" ma:contentTypeName="Document" ma:contentTypeID="0x0101009757EAA32392B64DBB72B3B16D75A208" ma:contentTypeVersion="5" ma:contentTypeDescription="Create a new document." ma:contentTypeScope="" ma:versionID="67e3b408597731fbe62053d2d336188d">
   <xsd:schema xmlns:xsd="http://www.w3.org/2001/XMLSchema" xmlns:xs="http://www.w3.org/2001/XMLSchema" xmlns:p="http://schemas.microsoft.com/office/2006/metadata/properties" xmlns:ns2="2714850d-7b81-4abe-9d54-13f8595983a3" targetNamespace="http://schemas.microsoft.com/office/2006/metadata/properties" ma:root="true" ma:fieldsID="a1f8e26f514a346f83f395057ef7cdcb" ns2:_="">
     <xsd:import namespace="2714850d-7b81-4abe-9d54-13f8595983a3"/>
@@ -1532,24 +2234,22 @@
 </ct:contentTypeSchema>
 </file>
 
-<file path=customXml/itemProps1.xml><?xml version="1.0" encoding="utf-8"?>
-<ds:datastoreItem xmlns:ds="http://schemas.openxmlformats.org/officeDocument/2006/customXml" ds:itemID="{2D9B60CE-8320-4011-B846-5D93501620F6}">
-  <ds:schemaRefs>
-    <ds:schemaRef ds:uri="http://schemas.microsoft.com/sharepoint/v3/contenttype/forms"/>
-  </ds:schemaRefs>
-</ds:datastoreItem>
+<file path=customXml/item2.xml><?xml version="1.0" encoding="utf-8"?>
+<p:properties xmlns:p="http://schemas.microsoft.com/office/2006/metadata/properties" xmlns:xsi="http://www.w3.org/2001/XMLSchema-instance" xmlns:pc="http://schemas.microsoft.com/office/infopath/2007/PartnerControls">
+  <documentManagement/>
+</p:properties>
 </file>
 
-<file path=customXml/itemProps2.xml><?xml version="1.0" encoding="utf-8"?>
-<ds:datastoreItem xmlns:ds="http://schemas.openxmlformats.org/officeDocument/2006/customXml" ds:itemID="{EF756563-25BD-4561-94EA-2D48E70BF7BE}">
-  <ds:schemaRefs>
-    <ds:schemaRef ds:uri="http://schemas.microsoft.com/office/2006/metadata/properties"/>
-    <ds:schemaRef ds:uri="http://schemas.microsoft.com/office/infopath/2007/PartnerControls"/>
-  </ds:schemaRefs>
-</ds:datastoreItem>
+<file path=customXml/item3.xml><?xml version="1.0" encoding="utf-8"?>
+<?mso-contentType ?>
+<FormTemplates xmlns="http://schemas.microsoft.com/sharepoint/v3/contenttype/forms">
+  <Display>DocumentLibraryForm</Display>
+  <Edit>DocumentLibraryForm</Edit>
+  <New>DocumentLibraryForm</New>
+</FormTemplates>
 </file>
 
-<file path=customXml/itemProps3.xml><?xml version="1.0" encoding="utf-8"?>
+<file path=customXml/itemProps1.xml><?xml version="1.0" encoding="utf-8"?>
 <ds:datastoreItem xmlns:ds="http://schemas.openxmlformats.org/officeDocument/2006/customXml" ds:itemID="{0C20778E-2DF2-4A2B-BA38-2D94EBF136D7}">
   <ds:schemaRefs>
     <ds:schemaRef ds:uri="http://schemas.microsoft.com/office/2006/metadata/contentType"/>
@@ -1565,4 +2265,21 @@
     <ds:schemaRef ds:uri="http://schemas.microsoft.com/internal/obd"/>
   </ds:schemaRefs>
 </ds:datastoreItem>
+</file>
+
+<file path=customXml/itemProps2.xml><?xml version="1.0" encoding="utf-8"?>
+<ds:datastoreItem xmlns:ds="http://schemas.openxmlformats.org/officeDocument/2006/customXml" ds:itemID="{EF756563-25BD-4561-94EA-2D48E70BF7BE}">
+  <ds:schemaRefs>
+    <ds:schemaRef ds:uri="http://schemas.microsoft.com/office/2006/metadata/properties"/>
+    <ds:schemaRef ds:uri="http://schemas.microsoft.com/office/infopath/2007/PartnerControls"/>
+  </ds:schemaRefs>
+</ds:datastoreItem>
+</file>
+
+<file path=customXml/itemProps3.xml><?xml version="1.0" encoding="utf-8"?>
+<ds:datastoreItem xmlns:ds="http://schemas.openxmlformats.org/officeDocument/2006/customXml" ds:itemID="{2D9B60CE-8320-4011-B846-5D93501620F6}">
+  <ds:schemaRefs>
+    <ds:schemaRef ds:uri="http://schemas.microsoft.com/sharepoint/v3/contenttype/forms"/>
+  </ds:schemaRefs>
+</ds:datastoreItem>
 </file>
</xml_diff>